<commit_message>
added cleaner for old files and temporary word doc
</commit_message>
<xml_diff>
--- a/wwwroot/template/fev1.docx
+++ b/wwwroot/template/fev1.docx
@@ -757,66 +757,73 @@
           <w:rFonts w:eastAsiaTheme="minorEastAsia" w:cstheme="minorHAnsi"/>
           <w:lang w:eastAsia="zh-CN"/>
         </w:rPr>
+        <w:t xml:space="preserve"> have the ability to purify the air by removing </w:t>
+      </w:r>
+      <w:r>
+        <w:rPr>
+          <w:rFonts w:eastAsiaTheme="minorEastAsia" w:cstheme="minorHAnsi"/>
+          <w:lang w:eastAsia="zh-CN"/>
+        </w:rPr>
+        <w:t xml:space="preserve">various </w:t>
+      </w:r>
+      <w:r>
+        <w:rPr>
+          <w:rFonts w:eastAsiaTheme="minorEastAsia" w:cstheme="minorHAnsi"/>
+          <w:lang w:eastAsia="zh-CN"/>
+        </w:rPr>
+        <w:t>pollutants</w:t>
+      </w:r>
+      <w:r>
+        <w:rPr>
+          <w:rFonts w:eastAsiaTheme="minorEastAsia" w:cstheme="minorHAnsi"/>
+          <w:lang w:eastAsia="zh-CN"/>
+        </w:rPr>
+        <w:t xml:space="preserve">.  </w:t>
+      </w:r>
+      <w:r>
+        <w:rPr>
+          <w:rFonts w:eastAsiaTheme="minorEastAsia" w:cstheme="minorHAnsi"/>
+          <w:lang w:eastAsia="zh-CN"/>
+        </w:rPr>
+        <w:t xml:space="preserve">Based on estimates from the </w:t>
+      </w:r>
+      <w:r>
+        <w:rPr>
+          <w:rFonts w:eastAsiaTheme="minorEastAsia" w:cstheme="minorHAnsi"/>
+          <w:lang w:eastAsia="zh-CN"/>
+        </w:rPr>
+        <w:t xml:space="preserve">Urban Forest Effects (UFORE) model, </w:t>
+      </w:r>
+      <w:r>
+        <w:rPr>
+          <w:rFonts w:eastAsiaTheme="minorEastAsia" w:cstheme="minorHAnsi"/>
+          <w:lang w:eastAsia="zh-CN"/>
+        </w:rPr>
+        <w:t>the value of forest air quality regulation within the area of interest is estimated to be</w:t>
+      </w:r>
+      <w:r>
+        <w:rPr>
+          <w:rFonts w:eastAsiaTheme="minorEastAsia" w:cstheme="minorHAnsi"/>
+          <w:lang w:eastAsia="zh-CN"/>
+        </w:rPr>
         <w:t xml:space="preserve"> </w:t>
       </w:r>
-      <w:proofErr w:type="gramStart"/>
-      <w:r>
-        <w:rPr>
-          <w:rFonts w:eastAsiaTheme="minorEastAsia" w:cstheme="minorHAnsi"/>
-          <w:lang w:eastAsia="zh-CN"/>
-        </w:rPr>
-        <w:t>have the ability to</w:t>
-      </w:r>
-      <w:proofErr w:type="gramEnd"/>
-      <w:r>
-        <w:rPr>
-          <w:rFonts w:eastAsiaTheme="minorEastAsia" w:cstheme="minorHAnsi"/>
-          <w:lang w:eastAsia="zh-CN"/>
-        </w:rPr>
-        <w:t xml:space="preserve"> purify the air by removing </w:t>
-      </w:r>
-      <w:r>
-        <w:rPr>
-          <w:rFonts w:eastAsiaTheme="minorEastAsia" w:cstheme="minorHAnsi"/>
-          <w:lang w:eastAsia="zh-CN"/>
-        </w:rPr>
-        <w:t xml:space="preserve">various </w:t>
-      </w:r>
-      <w:r>
-        <w:rPr>
-          <w:rFonts w:eastAsiaTheme="minorEastAsia" w:cstheme="minorHAnsi"/>
-          <w:lang w:eastAsia="zh-CN"/>
-        </w:rPr>
-        <w:t>pollutants</w:t>
-      </w:r>
-      <w:r>
-        <w:rPr>
-          <w:rFonts w:eastAsiaTheme="minorEastAsia" w:cstheme="minorHAnsi"/>
-          <w:lang w:eastAsia="zh-CN"/>
-        </w:rPr>
-        <w:t xml:space="preserve">.  </w:t>
-      </w:r>
-      <w:r>
-        <w:rPr>
-          <w:rFonts w:eastAsiaTheme="minorEastAsia" w:cstheme="minorHAnsi"/>
-          <w:lang w:eastAsia="zh-CN"/>
-        </w:rPr>
-        <w:t xml:space="preserve">Based on estimates from the </w:t>
-      </w:r>
-      <w:r>
-        <w:rPr>
-          <w:rFonts w:eastAsiaTheme="minorEastAsia" w:cstheme="minorHAnsi"/>
-          <w:lang w:eastAsia="zh-CN"/>
-        </w:rPr>
-        <w:t xml:space="preserve">Urban Forest Effects (UFORE) model, </w:t>
-      </w:r>
-      <w:r>
-        <w:rPr>
-          <w:rFonts w:eastAsiaTheme="minorEastAsia" w:cstheme="minorHAnsi"/>
-          <w:lang w:eastAsia="zh-CN"/>
-        </w:rPr>
-        <w:t>the value of forest air quality regulation within the area of interest is estimated to be</w:t>
-      </w:r>
+      <w:r>
+        <w:rPr>
+          <w:rFonts w:eastAsiaTheme="minorEastAsia" w:cstheme="minorHAnsi"/>
+          <w:lang w:eastAsia="zh-CN"/>
+        </w:rPr>
+        <w:t>$</w:t>
+      </w:r>
+      <w:proofErr w:type="spellStart"/>
+      <w:r>
+        <w:rPr>
+          <w:rFonts w:eastAsiaTheme="minorEastAsia" w:cstheme="minorHAnsi"/>
+          <w:lang w:eastAsia="zh-CN"/>
+        </w:rPr>
+        <w:t>ZZairqualityAvgZZ</w:t>
+      </w:r>
+      <w:proofErr w:type="spellEnd"/>
       <w:r>
         <w:rPr>
           <w:rFonts w:eastAsiaTheme="minorEastAsia" w:cstheme="minorHAnsi"/>
@@ -824,13 +831,34 @@
         </w:rPr>
         <w:t xml:space="preserve"> </w:t>
       </w:r>
+      <w:r>
+        <w:rPr>
+          <w:rFonts w:eastAsiaTheme="minorEastAsia" w:cstheme="minorHAnsi"/>
+          <w:lang w:eastAsia="zh-CN"/>
+        </w:rPr>
+        <w:t xml:space="preserve"> </w:t>
+      </w:r>
+      <w:r>
+        <w:rPr>
+          <w:rFonts w:eastAsiaTheme="minorEastAsia" w:cstheme="minorHAnsi"/>
+          <w:lang w:eastAsia="zh-CN"/>
+        </w:rPr>
+        <w:t xml:space="preserve">per acre for a total value of </w:t>
+      </w:r>
+      <w:r>
+        <w:rPr>
+          <w:rFonts w:eastAsiaTheme="minorEastAsia" w:cstheme="minorHAnsi"/>
+          <w:lang w:eastAsia="zh-CN"/>
+        </w:rPr>
+        <w:t>$</w:t>
+      </w:r>
       <w:proofErr w:type="spellStart"/>
       <w:r>
         <w:rPr>
           <w:rFonts w:eastAsiaTheme="minorEastAsia" w:cstheme="minorHAnsi"/>
           <w:lang w:eastAsia="zh-CN"/>
         </w:rPr>
-        <w:t>ZZairqualityAvgZZ</w:t>
+        <w:t>ZZairqualityTotalZZ</w:t>
       </w:r>
       <w:proofErr w:type="spellEnd"/>
       <w:r>
@@ -838,13 +866,6 @@
           <w:rFonts w:eastAsiaTheme="minorEastAsia" w:cstheme="minorHAnsi"/>
           <w:lang w:eastAsia="zh-CN"/>
         </w:rPr>
-        <w:t>$</w:t>
-      </w:r>
-      <w:r>
-        <w:rPr>
-          <w:rFonts w:eastAsiaTheme="minorEastAsia" w:cstheme="minorHAnsi"/>
-          <w:lang w:eastAsia="zh-CN"/>
-        </w:rPr>
         <w:t xml:space="preserve"> </w:t>
       </w:r>
       <w:r>
@@ -852,23 +873,7 @@
           <w:rFonts w:eastAsiaTheme="minorEastAsia" w:cstheme="minorHAnsi"/>
           <w:lang w:eastAsia="zh-CN"/>
         </w:rPr>
-        <w:t xml:space="preserve">per acre for a total value of </w:t>
-      </w:r>
-      <w:proofErr w:type="spellStart"/>
-      <w:r>
-        <w:rPr>
-          <w:rFonts w:eastAsiaTheme="minorEastAsia" w:cstheme="minorHAnsi"/>
-          <w:lang w:eastAsia="zh-CN"/>
-        </w:rPr>
-        <w:t>ZZairqualityTotalZZ</w:t>
-      </w:r>
-      <w:proofErr w:type="spellEnd"/>
-      <w:r>
-        <w:rPr>
-          <w:rFonts w:eastAsiaTheme="minorEastAsia" w:cstheme="minorHAnsi"/>
-          <w:lang w:eastAsia="zh-CN"/>
-        </w:rPr>
-        <w:t xml:space="preserve">$ </w:t>
+        <w:t xml:space="preserve"> </w:t>
       </w:r>
       <w:r>
         <w:rPr>
@@ -1073,6 +1078,13 @@
         </w:rPr>
         <w:t xml:space="preserve">value of forest biodiversity services within the area of interest is </w:t>
       </w:r>
+      <w:r>
+        <w:rPr>
+          <w:rFonts w:eastAsiaTheme="minorEastAsia" w:cstheme="minorHAnsi"/>
+          <w:lang w:eastAsia="zh-CN"/>
+        </w:rPr>
+        <w:t>$</w:t>
+      </w:r>
       <w:proofErr w:type="spellStart"/>
       <w:r>
         <w:rPr>
@@ -1087,7 +1099,14 @@
           <w:rFonts w:eastAsiaTheme="minorEastAsia" w:cstheme="minorHAnsi"/>
           <w:lang w:eastAsia="zh-CN"/>
         </w:rPr>
-        <w:t xml:space="preserve">$ </w:t>
+        <w:t xml:space="preserve"> </w:t>
+      </w:r>
+      <w:r>
+        <w:rPr>
+          <w:rFonts w:eastAsiaTheme="minorEastAsia" w:cstheme="minorHAnsi"/>
+          <w:lang w:eastAsia="zh-CN"/>
+        </w:rPr>
+        <w:t xml:space="preserve"> </w:t>
       </w:r>
       <w:r>
         <w:rPr>
@@ -1096,6 +1115,13 @@
         </w:rPr>
         <w:t xml:space="preserve">per acre per year for a total value of </w:t>
       </w:r>
+      <w:r>
+        <w:rPr>
+          <w:rFonts w:eastAsiaTheme="minorEastAsia" w:cstheme="minorHAnsi"/>
+          <w:lang w:eastAsia="zh-CN"/>
+        </w:rPr>
+        <w:t>$</w:t>
+      </w:r>
       <w:proofErr w:type="spellStart"/>
       <w:r>
         <w:rPr>
@@ -1110,7 +1136,14 @@
           <w:rFonts w:eastAsiaTheme="minorEastAsia" w:cstheme="minorHAnsi"/>
           <w:lang w:eastAsia="zh-CN"/>
         </w:rPr>
-        <w:t xml:space="preserve">$ </w:t>
+        <w:t xml:space="preserve"> </w:t>
+      </w:r>
+      <w:r>
+        <w:rPr>
+          <w:rFonts w:eastAsiaTheme="minorEastAsia" w:cstheme="minorHAnsi"/>
+          <w:lang w:eastAsia="zh-CN"/>
+        </w:rPr>
+        <w:t xml:space="preserve"> </w:t>
       </w:r>
       <w:r>
         <w:rPr>
@@ -1245,17 +1278,127 @@
           <w:lang w:eastAsia="zh-CN"/>
         </w:rPr>
         <w:lastRenderedPageBreak/>
-        <w:t xml:space="preserve">Forests </w:t>
-      </w:r>
-      <w:proofErr w:type="gramStart"/>
-      <w:r>
-        <w:rPr>
-          <w:rFonts w:eastAsiaTheme="minorEastAsia" w:cstheme="minorHAnsi"/>
-          <w:lang w:eastAsia="zh-CN"/>
-        </w:rPr>
-        <w:t>have the ability to</w:t>
-      </w:r>
-      <w:proofErr w:type="gramEnd"/>
+        <w:t xml:space="preserve">Forests have the ability to </w:t>
+      </w:r>
+      <w:r>
+        <w:rPr>
+          <w:rFonts w:eastAsiaTheme="minorEastAsia" w:cstheme="minorHAnsi"/>
+          <w:lang w:eastAsia="zh-CN"/>
+        </w:rPr>
+        <w:t xml:space="preserve">remove </w:t>
+      </w:r>
+      <w:r>
+        <w:rPr>
+          <w:rFonts w:eastAsiaTheme="minorEastAsia" w:cstheme="minorHAnsi"/>
+          <w:lang w:eastAsia="zh-CN"/>
+        </w:rPr>
+        <w:t xml:space="preserve">and store carbon </w:t>
+      </w:r>
+      <w:r>
+        <w:rPr>
+          <w:rFonts w:eastAsiaTheme="minorEastAsia" w:cstheme="minorHAnsi"/>
+          <w:lang w:eastAsia="zh-CN"/>
+        </w:rPr>
+        <w:t>from the atmosphere through the process of photosynthesis.</w:t>
+      </w:r>
+      <w:r>
+        <w:rPr>
+          <w:rFonts w:eastAsiaTheme="minorEastAsia" w:cstheme="minorHAnsi"/>
+          <w:lang w:eastAsia="zh-CN"/>
+        </w:rPr>
+        <w:t xml:space="preserve">  </w:t>
+      </w:r>
+      <w:r>
+        <w:rPr>
+          <w:rFonts w:eastAsiaTheme="minorEastAsia" w:cstheme="minorHAnsi"/>
+          <w:lang w:eastAsia="zh-CN"/>
+        </w:rPr>
+        <w:t xml:space="preserve">This service was estimated using </w:t>
+      </w:r>
+      <w:r>
+        <w:rPr>
+          <w:rFonts w:eastAsiaTheme="minorEastAsia" w:cstheme="minorHAnsi"/>
+          <w:lang w:eastAsia="zh-CN"/>
+        </w:rPr>
+        <w:t xml:space="preserve">a carbon value of </w:t>
+      </w:r>
+      <w:r>
+        <w:rPr>
+          <w:rFonts w:eastAsiaTheme="minorEastAsia" w:cstheme="minorHAnsi"/>
+          <w:lang w:eastAsia="zh-CN"/>
+        </w:rPr>
+        <w:t>$22</w:t>
+      </w:r>
+      <w:r>
+        <w:rPr>
+          <w:rFonts w:eastAsiaTheme="minorEastAsia" w:cstheme="minorHAnsi"/>
+          <w:lang w:eastAsia="zh-CN"/>
+        </w:rPr>
+        <w:t xml:space="preserve"> per </w:t>
+      </w:r>
+      <w:r>
+        <w:rPr>
+          <w:rFonts w:eastAsiaTheme="minorEastAsia" w:cstheme="minorHAnsi"/>
+          <w:lang w:eastAsia="zh-CN"/>
+        </w:rPr>
+        <w:t>metric ton</w:t>
+      </w:r>
+      <w:r>
+        <w:rPr>
+          <w:rFonts w:eastAsiaTheme="minorEastAsia" w:cstheme="minorHAnsi"/>
+          <w:lang w:eastAsia="zh-CN"/>
+        </w:rPr>
+        <w:t xml:space="preserve">.  Carbon storage was amortized over 20 years using a 3% discount rate to determine </w:t>
+      </w:r>
+      <w:r>
+        <w:rPr>
+          <w:rFonts w:eastAsiaTheme="minorEastAsia" w:cstheme="minorHAnsi"/>
+          <w:lang w:eastAsia="zh-CN"/>
+        </w:rPr>
+        <w:t xml:space="preserve">an </w:t>
+      </w:r>
+      <w:r>
+        <w:rPr>
+          <w:rFonts w:eastAsiaTheme="minorEastAsia" w:cstheme="minorHAnsi"/>
+          <w:lang w:eastAsia="zh-CN"/>
+        </w:rPr>
+        <w:t>annual value</w:t>
+      </w:r>
+      <w:r>
+        <w:rPr>
+          <w:rFonts w:eastAsiaTheme="minorEastAsia" w:cstheme="minorHAnsi"/>
+          <w:lang w:eastAsia="zh-CN"/>
+        </w:rPr>
+        <w:t>.</w:t>
+      </w:r>
+      <w:r>
+        <w:rPr>
+          <w:rFonts w:eastAsiaTheme="minorEastAsia" w:cstheme="minorHAnsi"/>
+          <w:lang w:eastAsia="zh-CN"/>
+        </w:rPr>
+        <w:t xml:space="preserve">  </w:t>
+      </w:r>
+      <w:r>
+        <w:rPr>
+          <w:rFonts w:eastAsiaTheme="minorEastAsia" w:cstheme="minorHAnsi"/>
+          <w:lang w:eastAsia="zh-CN"/>
+        </w:rPr>
+        <w:t xml:space="preserve">The total value of forest carbon </w:t>
+      </w:r>
+      <w:r>
+        <w:rPr>
+          <w:rFonts w:eastAsiaTheme="minorEastAsia" w:cstheme="minorHAnsi"/>
+          <w:lang w:eastAsia="zh-CN"/>
+        </w:rPr>
+        <w:t>sequestration</w:t>
+      </w:r>
+      <w:r>
+        <w:rPr>
+          <w:rFonts w:eastAsiaTheme="minorEastAsia" w:cstheme="minorHAnsi"/>
+          <w:lang w:eastAsia="zh-CN"/>
+        </w:rPr>
+        <w:t xml:space="preserve"> within the area of interest is estimated to be</w:t>
+      </w:r>
       <w:r>
         <w:rPr>
           <w:rFonts w:eastAsiaTheme="minorEastAsia" w:cstheme="minorHAnsi"/>
@@ -1268,120 +1411,17 @@
           <w:rFonts w:eastAsiaTheme="minorEastAsia" w:cstheme="minorHAnsi"/>
           <w:lang w:eastAsia="zh-CN"/>
         </w:rPr>
-        <w:t xml:space="preserve">remove </w:t>
-      </w:r>
-      <w:r>
-        <w:rPr>
-          <w:rFonts w:eastAsiaTheme="minorEastAsia" w:cstheme="minorHAnsi"/>
-          <w:lang w:eastAsia="zh-CN"/>
-        </w:rPr>
-        <w:t xml:space="preserve">and store carbon </w:t>
-      </w:r>
-      <w:r>
-        <w:rPr>
-          <w:rFonts w:eastAsiaTheme="minorEastAsia" w:cstheme="minorHAnsi"/>
-          <w:lang w:eastAsia="zh-CN"/>
-        </w:rPr>
-        <w:t>from the atmosphere through the process of photosynthesis.</w:t>
-      </w:r>
-      <w:r>
-        <w:rPr>
-          <w:rFonts w:eastAsiaTheme="minorEastAsia" w:cstheme="minorHAnsi"/>
-          <w:lang w:eastAsia="zh-CN"/>
-        </w:rPr>
-        <w:t xml:space="preserve">  </w:t>
-      </w:r>
-      <w:r>
-        <w:rPr>
-          <w:rFonts w:eastAsiaTheme="minorEastAsia" w:cstheme="minorHAnsi"/>
-          <w:lang w:eastAsia="zh-CN"/>
-        </w:rPr>
-        <w:t xml:space="preserve">This service was estimated using </w:t>
-      </w:r>
-      <w:r>
-        <w:rPr>
-          <w:rFonts w:eastAsiaTheme="minorEastAsia" w:cstheme="minorHAnsi"/>
-          <w:lang w:eastAsia="zh-CN"/>
-        </w:rPr>
-        <w:t xml:space="preserve">a carbon value of </w:t>
-      </w:r>
-      <w:r>
-        <w:rPr>
-          <w:rFonts w:eastAsiaTheme="minorEastAsia" w:cstheme="minorHAnsi"/>
-          <w:lang w:eastAsia="zh-CN"/>
-        </w:rPr>
-        <w:t>$22</w:t>
-      </w:r>
-      <w:r>
-        <w:rPr>
-          <w:rFonts w:eastAsiaTheme="minorEastAsia" w:cstheme="minorHAnsi"/>
-          <w:lang w:eastAsia="zh-CN"/>
-        </w:rPr>
-        <w:t xml:space="preserve"> per </w:t>
-      </w:r>
-      <w:r>
-        <w:rPr>
-          <w:rFonts w:eastAsiaTheme="minorEastAsia" w:cstheme="minorHAnsi"/>
-          <w:lang w:eastAsia="zh-CN"/>
-        </w:rPr>
-        <w:t>metric ton</w:t>
-      </w:r>
-      <w:r>
-        <w:rPr>
-          <w:rFonts w:eastAsiaTheme="minorEastAsia" w:cstheme="minorHAnsi"/>
-          <w:lang w:eastAsia="zh-CN"/>
-        </w:rPr>
-        <w:t xml:space="preserve">.  Carbon storage was amortized over 20 years using a 3% discount rate to determine </w:t>
-      </w:r>
-      <w:r>
-        <w:rPr>
-          <w:rFonts w:eastAsiaTheme="minorEastAsia" w:cstheme="minorHAnsi"/>
-          <w:lang w:eastAsia="zh-CN"/>
-        </w:rPr>
-        <w:t xml:space="preserve">an </w:t>
-      </w:r>
-      <w:r>
-        <w:rPr>
-          <w:rFonts w:eastAsiaTheme="minorEastAsia" w:cstheme="minorHAnsi"/>
-          <w:lang w:eastAsia="zh-CN"/>
-        </w:rPr>
-        <w:t>annual value</w:t>
-      </w:r>
-      <w:r>
-        <w:rPr>
-          <w:rFonts w:eastAsiaTheme="minorEastAsia" w:cstheme="minorHAnsi"/>
-          <w:lang w:eastAsia="zh-CN"/>
-        </w:rPr>
-        <w:t>.</w:t>
-      </w:r>
-      <w:r>
-        <w:rPr>
-          <w:rFonts w:eastAsiaTheme="minorEastAsia" w:cstheme="minorHAnsi"/>
-          <w:lang w:eastAsia="zh-CN"/>
-        </w:rPr>
-        <w:t xml:space="preserve">  </w:t>
-      </w:r>
-      <w:r>
-        <w:rPr>
-          <w:rFonts w:eastAsiaTheme="minorEastAsia" w:cstheme="minorHAnsi"/>
-          <w:lang w:eastAsia="zh-CN"/>
-        </w:rPr>
-        <w:t xml:space="preserve">The total value of forest carbon </w:t>
-      </w:r>
-      <w:r>
-        <w:rPr>
-          <w:rFonts w:eastAsiaTheme="minorEastAsia" w:cstheme="minorHAnsi"/>
-          <w:lang w:eastAsia="zh-CN"/>
-        </w:rPr>
-        <w:t>sequestration</w:t>
-      </w:r>
-      <w:r>
-        <w:rPr>
-          <w:rFonts w:eastAsiaTheme="minorEastAsia" w:cstheme="minorHAnsi"/>
-          <w:lang w:eastAsia="zh-CN"/>
-        </w:rPr>
-        <w:t xml:space="preserve"> within the area of interest is estimated to be</w:t>
-      </w:r>
+        <w:t>$</w:t>
+      </w:r>
+      <w:proofErr w:type="spellStart"/>
+      <w:r>
+        <w:rPr>
+          <w:rFonts w:eastAsiaTheme="minorEastAsia" w:cstheme="minorHAnsi"/>
+          <w:lang w:eastAsia="zh-CN"/>
+        </w:rPr>
+        <w:t>ZZcarbonAvgZZ</w:t>
+      </w:r>
+      <w:proofErr w:type="spellEnd"/>
       <w:r>
         <w:rPr>
           <w:rFonts w:eastAsiaTheme="minorEastAsia" w:cstheme="minorHAnsi"/>
@@ -1389,13 +1429,41 @@
         </w:rPr>
         <w:t xml:space="preserve"> </w:t>
       </w:r>
+      <w:r>
+        <w:rPr>
+          <w:rFonts w:eastAsiaTheme="minorEastAsia" w:cstheme="minorHAnsi"/>
+          <w:lang w:eastAsia="zh-CN"/>
+        </w:rPr>
+        <w:t xml:space="preserve"> </w:t>
+      </w:r>
+      <w:r>
+        <w:rPr>
+          <w:rFonts w:eastAsiaTheme="minorEastAsia" w:cstheme="minorHAnsi"/>
+          <w:lang w:eastAsia="zh-CN"/>
+        </w:rPr>
+        <w:t>per acre per year, for a total value of approximately</w:t>
+      </w:r>
+      <w:r>
+        <w:rPr>
+          <w:rFonts w:eastAsiaTheme="minorEastAsia" w:cstheme="minorHAnsi"/>
+          <w:lang w:eastAsia="zh-CN"/>
+        </w:rPr>
+        <w:t xml:space="preserve"> </w:t>
+      </w:r>
+      <w:r>
+        <w:rPr>
+          <w:rFonts w:eastAsiaTheme="minorEastAsia" w:cstheme="minorHAnsi"/>
+          <w:lang w:eastAsia="zh-CN"/>
+        </w:rPr>
+        <w:t>$</w:t>
+      </w:r>
       <w:proofErr w:type="spellStart"/>
       <w:r>
         <w:rPr>
           <w:rFonts w:eastAsiaTheme="minorEastAsia" w:cstheme="minorHAnsi"/>
           <w:lang w:eastAsia="zh-CN"/>
         </w:rPr>
-        <w:t>ZZcarbonAvgZZ</w:t>
+        <w:t>ZZcarbonTotalZZ</w:t>
       </w:r>
       <w:proofErr w:type="spellEnd"/>
       <w:r>
@@ -1403,44 +1471,7 @@
           <w:rFonts w:eastAsiaTheme="minorEastAsia" w:cstheme="minorHAnsi"/>
           <w:lang w:eastAsia="zh-CN"/>
         </w:rPr>
-        <w:t>$</w:t>
-      </w:r>
-      <w:r>
-        <w:rPr>
-          <w:rFonts w:eastAsiaTheme="minorEastAsia" w:cstheme="minorHAnsi"/>
-          <w:lang w:eastAsia="zh-CN"/>
-        </w:rPr>
         <w:t xml:space="preserve"> </w:t>
-      </w:r>
-      <w:r>
-        <w:rPr>
-          <w:rFonts w:eastAsiaTheme="minorEastAsia" w:cstheme="minorHAnsi"/>
-          <w:lang w:eastAsia="zh-CN"/>
-        </w:rPr>
-        <w:t>per acre per year, for a total value of approximately</w:t>
-      </w:r>
-      <w:r>
-        <w:rPr>
-          <w:rFonts w:eastAsiaTheme="minorEastAsia" w:cstheme="minorHAnsi"/>
-          <w:lang w:eastAsia="zh-CN"/>
-        </w:rPr>
-        <w:t xml:space="preserve"> </w:t>
-      </w:r>
-      <w:proofErr w:type="spellStart"/>
-      <w:r>
-        <w:rPr>
-          <w:rFonts w:eastAsiaTheme="minorEastAsia" w:cstheme="minorHAnsi"/>
-          <w:lang w:eastAsia="zh-CN"/>
-        </w:rPr>
-        <w:t>ZZcarbonTotalZZ</w:t>
-      </w:r>
-      <w:proofErr w:type="spellEnd"/>
-      <w:r>
-        <w:rPr>
-          <w:rFonts w:eastAsiaTheme="minorEastAsia" w:cstheme="minorHAnsi"/>
-          <w:lang w:eastAsia="zh-CN"/>
-        </w:rPr>
-        <w:t xml:space="preserve">$ </w:t>
       </w:r>
       <w:r>
         <w:rPr>
@@ -1614,23 +1645,7 @@
           <w:rFonts w:eastAsiaTheme="minorEastAsia" w:cstheme="minorHAnsi"/>
           <w:lang w:eastAsia="zh-CN"/>
         </w:rPr>
-        <w:t>many non-</w:t>
-      </w:r>
-      <w:proofErr w:type="gramStart"/>
-      <w:r>
-        <w:rPr>
-          <w:rFonts w:eastAsiaTheme="minorEastAsia" w:cstheme="minorHAnsi"/>
-          <w:lang w:eastAsia="zh-CN"/>
-        </w:rPr>
-        <w:t>material</w:t>
-      </w:r>
-      <w:proofErr w:type="gramEnd"/>
-      <w:r>
-        <w:rPr>
-          <w:rFonts w:eastAsiaTheme="minorEastAsia" w:cstheme="minorHAnsi"/>
-          <w:lang w:eastAsia="zh-CN"/>
-        </w:rPr>
-        <w:t xml:space="preserve"> benefits important </w:t>
+        <w:t xml:space="preserve">many non-material benefits important </w:t>
       </w:r>
       <w:r>
         <w:rPr>
@@ -1669,27 +1684,33 @@
       <w:r>
         <w:t xml:space="preserve"> </w:t>
       </w:r>
+      <w:r>
+        <w:t>$</w:t>
+      </w:r>
       <w:proofErr w:type="spellStart"/>
       <w:r>
         <w:t>ZZculturalAvgZZ</w:t>
       </w:r>
       <w:proofErr w:type="spellEnd"/>
       <w:r>
+        <w:t xml:space="preserve"> </w:t>
+      </w:r>
+      <w:r>
+        <w:t>per acre per year, for a total value of approximately</w:t>
+      </w:r>
+      <w:r>
+        <w:t xml:space="preserve"> </w:t>
+      </w:r>
+      <w:r>
         <w:t>$</w:t>
       </w:r>
-      <w:r>
-        <w:t xml:space="preserve"> per acre per year, for a total value of approximately</w:t>
-      </w:r>
+      <w:proofErr w:type="spellStart"/>
+      <w:r>
+        <w:t>ZZculturalTotalZZ</w:t>
+      </w:r>
+      <w:proofErr w:type="spellEnd"/>
       <w:r>
         <w:t xml:space="preserve"> </w:t>
-      </w:r>
-      <w:proofErr w:type="spellStart"/>
-      <w:r>
-        <w:t>ZZculturalTotalZZ</w:t>
-      </w:r>
-      <w:proofErr w:type="spellEnd"/>
-      <w:r>
-        <w:t>$</w:t>
       </w:r>
       <w:r>
         <w:t xml:space="preserve"> </w:t>
@@ -1852,6 +1873,13 @@
         </w:rPr>
         <w:t xml:space="preserve"> </w:t>
       </w:r>
+      <w:r>
+        <w:rPr>
+          <w:rFonts w:eastAsiaTheme="minorEastAsia" w:cstheme="minorHAnsi"/>
+          <w:lang w:eastAsia="zh-CN"/>
+        </w:rPr>
+        <w:t>$</w:t>
+      </w:r>
       <w:proofErr w:type="spellStart"/>
       <w:r>
         <w:rPr>
@@ -1866,22 +1894,29 @@
           <w:rFonts w:eastAsiaTheme="minorEastAsia" w:cstheme="minorHAnsi"/>
           <w:lang w:eastAsia="zh-CN"/>
         </w:rPr>
+        <w:t xml:space="preserve"> </w:t>
+      </w:r>
+      <w:r>
+        <w:rPr>
+          <w:rFonts w:eastAsiaTheme="minorEastAsia" w:cstheme="minorHAnsi"/>
+          <w:lang w:eastAsia="zh-CN"/>
+        </w:rPr>
+        <w:t>per acre per year</w:t>
+      </w:r>
+      <w:r>
+        <w:rPr>
+          <w:rFonts w:eastAsiaTheme="minorEastAsia" w:cstheme="minorHAnsi"/>
+          <w:lang w:eastAsia="zh-CN"/>
+        </w:rPr>
+        <w:t xml:space="preserve">, for a total value of approximately </w:t>
+      </w:r>
+      <w:r>
+        <w:rPr>
+          <w:rFonts w:eastAsiaTheme="minorEastAsia" w:cstheme="minorHAnsi"/>
+          <w:lang w:eastAsia="zh-CN"/>
+        </w:rPr>
         <w:t>$</w:t>
       </w:r>
-      <w:r>
-        <w:rPr>
-          <w:rFonts w:eastAsiaTheme="minorEastAsia" w:cstheme="minorHAnsi"/>
-          <w:lang w:eastAsia="zh-CN"/>
-        </w:rPr>
-        <w:t xml:space="preserve"> per acre per year</w:t>
-      </w:r>
-      <w:r>
-        <w:rPr>
-          <w:rFonts w:eastAsiaTheme="minorEastAsia" w:cstheme="minorHAnsi"/>
-          <w:lang w:eastAsia="zh-CN"/>
-        </w:rPr>
-        <w:t xml:space="preserve">, for a total value of approximately </w:t>
-      </w:r>
       <w:proofErr w:type="spellStart"/>
       <w:r>
         <w:rPr>
@@ -1896,7 +1931,7 @@
           <w:rFonts w:eastAsiaTheme="minorEastAsia" w:cstheme="minorHAnsi"/>
           <w:lang w:eastAsia="zh-CN"/>
         </w:rPr>
-        <w:t xml:space="preserve">$ </w:t>
+        <w:t xml:space="preserve"> </w:t>
       </w:r>
       <w:r>
         <w:rPr>
@@ -1934,8 +1969,6 @@
           <w:lang w:eastAsia="zh-CN"/>
         </w:rPr>
       </w:pPr>
-      <w:bookmarkStart w:id="0" w:name="_GoBack"/>
-      <w:bookmarkEnd w:id="0"/>
     </w:p>
     <w:p>
       <w:pPr>
@@ -2039,6 +2072,13 @@
         </w:rPr>
         <w:t xml:space="preserve"> </w:t>
       </w:r>
+      <w:r>
+        <w:rPr>
+          <w:rFonts w:eastAsiaTheme="minorEastAsia" w:cstheme="minorHAnsi"/>
+          <w:lang w:eastAsia="zh-CN"/>
+        </w:rPr>
+        <w:t>$</w:t>
+      </w:r>
       <w:proofErr w:type="spellStart"/>
       <w:r>
         <w:rPr>
@@ -2053,44 +2093,51 @@
           <w:rFonts w:eastAsiaTheme="minorEastAsia" w:cstheme="minorHAnsi"/>
           <w:lang w:eastAsia="zh-CN"/>
         </w:rPr>
+        <w:t xml:space="preserve"> </w:t>
+      </w:r>
+      <w:r>
+        <w:rPr>
+          <w:rFonts w:eastAsiaTheme="minorEastAsia" w:cstheme="minorHAnsi"/>
+          <w:lang w:eastAsia="zh-CN"/>
+        </w:rPr>
+        <w:t xml:space="preserve"> </w:t>
+      </w:r>
+      <w:r>
+        <w:rPr>
+          <w:rFonts w:eastAsiaTheme="minorEastAsia" w:cstheme="minorHAnsi"/>
+          <w:lang w:eastAsia="zh-CN"/>
+        </w:rPr>
+        <w:t>per acre, for a total value of approximately</w:t>
+      </w:r>
+      <w:r>
+        <w:rPr>
+          <w:rFonts w:eastAsiaTheme="minorEastAsia" w:cstheme="minorHAnsi"/>
+          <w:lang w:eastAsia="zh-CN"/>
+        </w:rPr>
+        <w:t xml:space="preserve"> </w:t>
+      </w:r>
+      <w:r>
+        <w:rPr>
+          <w:rFonts w:eastAsiaTheme="minorEastAsia" w:cstheme="minorHAnsi"/>
+          <w:lang w:eastAsia="zh-CN"/>
+        </w:rPr>
         <w:t>$</w:t>
       </w:r>
+      <w:proofErr w:type="spellStart"/>
+      <w:r>
+        <w:rPr>
+          <w:rFonts w:eastAsiaTheme="minorEastAsia" w:cstheme="minorHAnsi"/>
+          <w:lang w:eastAsia="zh-CN"/>
+        </w:rPr>
+        <w:t>ZZtotalTotalZZ</w:t>
+      </w:r>
+      <w:proofErr w:type="spellEnd"/>
       <w:r>
         <w:rPr>
           <w:rFonts w:eastAsiaTheme="minorEastAsia" w:cstheme="minorHAnsi"/>
           <w:lang w:eastAsia="zh-CN"/>
         </w:rPr>
         <w:t xml:space="preserve"> </w:t>
-      </w:r>
-      <w:r>
-        <w:rPr>
-          <w:rFonts w:eastAsiaTheme="minorEastAsia" w:cstheme="minorHAnsi"/>
-          <w:lang w:eastAsia="zh-CN"/>
-        </w:rPr>
-        <w:t>per acre, for a total value of approximately</w:t>
-      </w:r>
-      <w:r>
-        <w:rPr>
-          <w:rFonts w:eastAsiaTheme="minorEastAsia" w:cstheme="minorHAnsi"/>
-          <w:lang w:eastAsia="zh-CN"/>
-        </w:rPr>
-        <w:t xml:space="preserve"> </w:t>
-      </w:r>
-      <w:proofErr w:type="spellStart"/>
-      <w:r>
-        <w:rPr>
-          <w:rFonts w:eastAsiaTheme="minorEastAsia" w:cstheme="minorHAnsi"/>
-          <w:lang w:eastAsia="zh-CN"/>
-        </w:rPr>
-        <w:t>ZZtotalTotalZZ</w:t>
-      </w:r>
-      <w:proofErr w:type="spellEnd"/>
-      <w:r>
-        <w:rPr>
-          <w:rFonts w:eastAsiaTheme="minorEastAsia" w:cstheme="minorHAnsi"/>
-          <w:lang w:eastAsia="zh-CN"/>
-        </w:rPr>
-        <w:t>$</w:t>
       </w:r>
       <w:r>
         <w:rPr>
@@ -3225,7 +3272,7 @@
         <w:color w:val="7F7F7F" w:themeColor="text1" w:themeTint="80"/>
         <w:sz w:val="16"/>
       </w:rPr>
-      <w:t>2/17/2020</w:t>
+      <w:t>4/14/2020</w:t>
     </w:r>
     <w:r>
       <w:rPr>

</xml_diff>

<commit_message>
Updated report template. Fixes #11
</commit_message>
<xml_diff>
--- a/wwwroot/template/fev1.docx
+++ b/wwwroot/template/fev1.docx
@@ -1,6 +1,6 @@
 
 <file path=word/document.xml><?xml version="1.0" encoding="utf-8"?>
-<w:document xmlns:wpc="http://schemas.microsoft.com/office/word/2010/wordprocessingCanvas" xmlns:cx="http://schemas.microsoft.com/office/drawing/2014/chartex" xmlns:cx1="http://schemas.microsoft.com/office/drawing/2015/9/8/chartex" xmlns:cx2="http://schemas.microsoft.com/office/drawing/2015/10/21/chartex" xmlns:cx3="http://schemas.microsoft.com/office/drawing/2016/5/9/chartex" xmlns:cx4="http://schemas.microsoft.com/office/drawing/2016/5/10/chartex" xmlns:cx5="http://schemas.microsoft.com/office/drawing/2016/5/11/chartex" xmlns:cx6="http://schemas.microsoft.com/office/drawing/2016/5/12/chartex" xmlns:cx7="http://schemas.microsoft.com/office/drawing/2016/5/13/chartex" xmlns:cx8="http://schemas.microsoft.com/office/drawing/2016/5/14/chartex" xmlns:mc="http://schemas.openxmlformats.org/markup-compatibility/2006" xmlns:aink="http://schemas.microsoft.com/office/drawing/2016/ink" xmlns:am3d="http://schemas.microsoft.com/office/drawing/2017/model3d" xmlns:o="urn:schemas-microsoft-com:office:office" xmlns:r="http://schemas.openxmlformats.org/officeDocument/2006/relationships" xmlns:m="http://schemas.openxmlformats.org/officeDocument/2006/math" xmlns:v="urn:schemas-microsoft-com:vml" xmlns:wp14="http://schemas.microsoft.com/office/word/2010/wordprocessingDrawing" xmlns:wp="http://schemas.openxmlformats.org/drawingml/2006/wordprocessingDrawing" xmlns:w10="urn:schemas-microsoft-com:office:word" xmlns:w="http://schemas.openxmlformats.org/wordprocessingml/2006/main" xmlns:w14="http://schemas.microsoft.com/office/word/2010/wordml" xmlns:w15="http://schemas.microsoft.com/office/word/2012/wordml" xmlns:w16cid="http://schemas.microsoft.com/office/word/2016/wordml/cid" xmlns:w16se="http://schemas.microsoft.com/office/word/2015/wordml/symex" xmlns:wpg="http://schemas.microsoft.com/office/word/2010/wordprocessingGroup" xmlns:wpi="http://schemas.microsoft.com/office/word/2010/wordprocessingInk" xmlns:wne="http://schemas.microsoft.com/office/word/2006/wordml" xmlns:wps="http://schemas.microsoft.com/office/word/2010/wordprocessingShape" mc:Ignorable="w14 w15 w16se w16cid wp14">
+<w:document xmlns:wpc="http://schemas.microsoft.com/office/word/2010/wordprocessingCanvas" xmlns:cx="http://schemas.microsoft.com/office/drawing/2014/chartex" xmlns:cx1="http://schemas.microsoft.com/office/drawing/2015/9/8/chartex" xmlns:cx2="http://schemas.microsoft.com/office/drawing/2015/10/21/chartex" xmlns:cx3="http://schemas.microsoft.com/office/drawing/2016/5/9/chartex" xmlns:cx4="http://schemas.microsoft.com/office/drawing/2016/5/10/chartex" xmlns:cx5="http://schemas.microsoft.com/office/drawing/2016/5/11/chartex" xmlns:cx6="http://schemas.microsoft.com/office/drawing/2016/5/12/chartex" xmlns:cx7="http://schemas.microsoft.com/office/drawing/2016/5/13/chartex" xmlns:cx8="http://schemas.microsoft.com/office/drawing/2016/5/14/chartex" xmlns:mc="http://schemas.openxmlformats.org/markup-compatibility/2006" xmlns:aink="http://schemas.microsoft.com/office/drawing/2016/ink" xmlns:am3d="http://schemas.microsoft.com/office/drawing/2017/model3d" xmlns:o="urn:schemas-microsoft-com:office:office" xmlns:r="http://schemas.openxmlformats.org/officeDocument/2006/relationships" xmlns:m="http://schemas.openxmlformats.org/officeDocument/2006/math" xmlns:v="urn:schemas-microsoft-com:vml" xmlns:wp14="http://schemas.microsoft.com/office/word/2010/wordprocessingDrawing" xmlns:wp="http://schemas.openxmlformats.org/drawingml/2006/wordprocessingDrawing" xmlns:w10="urn:schemas-microsoft-com:office:word" xmlns:w="http://schemas.openxmlformats.org/wordprocessingml/2006/main" xmlns:w14="http://schemas.microsoft.com/office/word/2010/wordml" xmlns:w15="http://schemas.microsoft.com/office/word/2012/wordml" xmlns:w16cex="http://schemas.microsoft.com/office/word/2018/wordml/cex" xmlns:w16cid="http://schemas.microsoft.com/office/word/2016/wordml/cid" xmlns:w16="http://schemas.microsoft.com/office/word/2018/wordml" xmlns:w16se="http://schemas.microsoft.com/office/word/2015/wordml/symex" xmlns:wpg="http://schemas.microsoft.com/office/word/2010/wordprocessingGroup" xmlns:wpi="http://schemas.microsoft.com/office/word/2010/wordprocessingInk" xmlns:wne="http://schemas.microsoft.com/office/word/2006/wordml" xmlns:wps="http://schemas.microsoft.com/office/word/2010/wordprocessingShape" mc:Ignorable="w14 w15 w16se w16cid w16 w16cex wp14">
   <w:body>
     <w:p>
       <w:pPr>
@@ -757,7 +757,23 @@
           <w:rFonts w:eastAsiaTheme="minorEastAsia" w:cstheme="minorHAnsi"/>
           <w:lang w:eastAsia="zh-CN"/>
         </w:rPr>
-        <w:t xml:space="preserve"> have the ability to purify the air by removing </w:t>
+        <w:t xml:space="preserve"> </w:t>
+      </w:r>
+      <w:proofErr w:type="gramStart"/>
+      <w:r>
+        <w:rPr>
+          <w:rFonts w:eastAsiaTheme="minorEastAsia" w:cstheme="minorHAnsi"/>
+          <w:lang w:eastAsia="zh-CN"/>
+        </w:rPr>
+        <w:t>have the ability to</w:t>
+      </w:r>
+      <w:proofErr w:type="gramEnd"/>
+      <w:r>
+        <w:rPr>
+          <w:rFonts w:eastAsiaTheme="minorEastAsia" w:cstheme="minorHAnsi"/>
+          <w:lang w:eastAsia="zh-CN"/>
+        </w:rPr>
+        <w:t xml:space="preserve"> purify the air by removing </w:t>
       </w:r>
       <w:r>
         <w:rPr>
@@ -836,13 +852,6 @@
           <w:rFonts w:eastAsiaTheme="minorEastAsia" w:cstheme="minorHAnsi"/>
           <w:lang w:eastAsia="zh-CN"/>
         </w:rPr>
-        <w:t xml:space="preserve"> </w:t>
-      </w:r>
-      <w:r>
-        <w:rPr>
-          <w:rFonts w:eastAsiaTheme="minorEastAsia" w:cstheme="minorHAnsi"/>
-          <w:lang w:eastAsia="zh-CN"/>
-        </w:rPr>
         <w:t xml:space="preserve">per acre for a total value of </w:t>
       </w:r>
       <w:r>
@@ -861,13 +870,6 @@
         <w:t>ZZairqualityTotalZZ</w:t>
       </w:r>
       <w:proofErr w:type="spellEnd"/>
-      <w:r>
-        <w:rPr>
-          <w:rFonts w:eastAsiaTheme="minorEastAsia" w:cstheme="minorHAnsi"/>
-          <w:lang w:eastAsia="zh-CN"/>
-        </w:rPr>
-        <w:t xml:space="preserve"> </w:t>
-      </w:r>
       <w:r>
         <w:rPr>
           <w:rFonts w:eastAsiaTheme="minorEastAsia" w:cstheme="minorHAnsi"/>
@@ -1106,13 +1108,6 @@
           <w:rFonts w:eastAsiaTheme="minorEastAsia" w:cstheme="minorHAnsi"/>
           <w:lang w:eastAsia="zh-CN"/>
         </w:rPr>
-        <w:t xml:space="preserve"> </w:t>
-      </w:r>
-      <w:r>
-        <w:rPr>
-          <w:rFonts w:eastAsiaTheme="minorEastAsia" w:cstheme="minorHAnsi"/>
-          <w:lang w:eastAsia="zh-CN"/>
-        </w:rPr>
         <w:t xml:space="preserve">per acre per year for a total value of </w:t>
       </w:r>
       <w:r>
@@ -1131,13 +1126,6 @@
         <w:t>ZZbiodiversityTotalZZ</w:t>
       </w:r>
       <w:proofErr w:type="spellEnd"/>
-      <w:r>
-        <w:rPr>
-          <w:rFonts w:eastAsiaTheme="minorEastAsia" w:cstheme="minorHAnsi"/>
-          <w:lang w:eastAsia="zh-CN"/>
-        </w:rPr>
-        <w:t xml:space="preserve"> </w:t>
-      </w:r>
       <w:r>
         <w:rPr>
           <w:rFonts w:eastAsiaTheme="minorEastAsia" w:cstheme="minorHAnsi"/>
@@ -1278,7 +1266,23 @@
           <w:lang w:eastAsia="zh-CN"/>
         </w:rPr>
         <w:lastRenderedPageBreak/>
-        <w:t xml:space="preserve">Forests have the ability to </w:t>
+        <w:t xml:space="preserve">Forests </w:t>
+      </w:r>
+      <w:proofErr w:type="gramStart"/>
+      <w:r>
+        <w:rPr>
+          <w:rFonts w:eastAsiaTheme="minorEastAsia" w:cstheme="minorHAnsi"/>
+          <w:lang w:eastAsia="zh-CN"/>
+        </w:rPr>
+        <w:t>have the ability to</w:t>
+      </w:r>
+      <w:proofErr w:type="gramEnd"/>
+      <w:r>
+        <w:rPr>
+          <w:rFonts w:eastAsiaTheme="minorEastAsia" w:cstheme="minorHAnsi"/>
+          <w:lang w:eastAsia="zh-CN"/>
+        </w:rPr>
+        <w:t xml:space="preserve"> </w:t>
       </w:r>
       <w:r>
         <w:rPr>
@@ -1422,13 +1426,6 @@
         <w:t>ZZcarbonAvgZZ</w:t>
       </w:r>
       <w:proofErr w:type="spellEnd"/>
-      <w:r>
-        <w:rPr>
-          <w:rFonts w:eastAsiaTheme="minorEastAsia" w:cstheme="minorHAnsi"/>
-          <w:lang w:eastAsia="zh-CN"/>
-        </w:rPr>
-        <w:t xml:space="preserve"> </w:t>
-      </w:r>
       <w:r>
         <w:rPr>
           <w:rFonts w:eastAsiaTheme="minorEastAsia" w:cstheme="minorHAnsi"/>
@@ -1645,7 +1642,23 @@
           <w:rFonts w:eastAsiaTheme="minorEastAsia" w:cstheme="minorHAnsi"/>
           <w:lang w:eastAsia="zh-CN"/>
         </w:rPr>
-        <w:t xml:space="preserve">many non-material benefits important </w:t>
+        <w:t>many non-</w:t>
+      </w:r>
+      <w:proofErr w:type="gramStart"/>
+      <w:r>
+        <w:rPr>
+          <w:rFonts w:eastAsiaTheme="minorEastAsia" w:cstheme="minorHAnsi"/>
+          <w:lang w:eastAsia="zh-CN"/>
+        </w:rPr>
+        <w:t>material</w:t>
+      </w:r>
+      <w:proofErr w:type="gramEnd"/>
+      <w:r>
+        <w:rPr>
+          <w:rFonts w:eastAsiaTheme="minorEastAsia" w:cstheme="minorHAnsi"/>
+          <w:lang w:eastAsia="zh-CN"/>
+        </w:rPr>
+        <w:t xml:space="preserve"> benefits important </w:t>
       </w:r>
       <w:r>
         <w:rPr>
@@ -1676,7 +1689,15 @@
         <w:t xml:space="preserve"> the </w:t>
       </w:r>
       <w:r>
-        <w:t>average household in Texas was willing to pay between $0.54 - $2.22/yr for a 1,000-acre increase in forest area depending on the type of forest.</w:t>
+        <w:t>average household in Texas was willing to pay between $0.54 - $2.22/</w:t>
+      </w:r>
+      <w:proofErr w:type="spellStart"/>
+      <w:r>
+        <w:t>yr</w:t>
+      </w:r>
+      <w:proofErr w:type="spellEnd"/>
+      <w:r>
+        <w:t xml:space="preserve"> for a 1,000-acre increase in forest area depending on the type of forest.</w:t>
       </w:r>
       <w:r>
         <w:t xml:space="preserve">  These results indicate the cultural value of the forests within the area of interest is estimated to be</w:t>
@@ -1709,9 +1730,6 @@
         <w:t>ZZculturalTotalZZ</w:t>
       </w:r>
       <w:proofErr w:type="spellEnd"/>
-      <w:r>
-        <w:t xml:space="preserve"> </w:t>
-      </w:r>
       <w:r>
         <w:t xml:space="preserve"> </w:t>
       </w:r>
@@ -2100,6 +2118,13 @@
           <w:rFonts w:eastAsiaTheme="minorEastAsia" w:cstheme="minorHAnsi"/>
           <w:lang w:eastAsia="zh-CN"/>
         </w:rPr>
+        <w:t>per acre, for a total value of approximately</w:t>
+      </w:r>
+      <w:r>
+        <w:rPr>
+          <w:rFonts w:eastAsiaTheme="minorEastAsia" w:cstheme="minorHAnsi"/>
+          <w:lang w:eastAsia="zh-CN"/>
+        </w:rPr>
         <w:t xml:space="preserve"> </w:t>
       </w:r>
       <w:r>
@@ -2107,20 +2132,6 @@
           <w:rFonts w:eastAsiaTheme="minorEastAsia" w:cstheme="minorHAnsi"/>
           <w:lang w:eastAsia="zh-CN"/>
         </w:rPr>
-        <w:t>per acre, for a total value of approximately</w:t>
-      </w:r>
-      <w:r>
-        <w:rPr>
-          <w:rFonts w:eastAsiaTheme="minorEastAsia" w:cstheme="minorHAnsi"/>
-          <w:lang w:eastAsia="zh-CN"/>
-        </w:rPr>
-        <w:t xml:space="preserve"> </w:t>
-      </w:r>
-      <w:r>
-        <w:rPr>
-          <w:rFonts w:eastAsiaTheme="minorEastAsia" w:cstheme="minorHAnsi"/>
-          <w:lang w:eastAsia="zh-CN"/>
-        </w:rPr>
         <w:t>$</w:t>
       </w:r>
       <w:proofErr w:type="spellStart"/>
@@ -2129,16 +2140,9 @@
           <w:rFonts w:eastAsiaTheme="minorEastAsia" w:cstheme="minorHAnsi"/>
           <w:lang w:eastAsia="zh-CN"/>
         </w:rPr>
-        <w:t>ZZtotalTotalZZ</w:t>
+        <w:t>ZZtotalTotalThousandZZ</w:t>
       </w:r>
       <w:proofErr w:type="spellEnd"/>
-      <w:r>
-        <w:rPr>
-          <w:rFonts w:eastAsiaTheme="minorEastAsia" w:cstheme="minorHAnsi"/>
-          <w:lang w:eastAsia="zh-CN"/>
-        </w:rPr>
-        <w:t xml:space="preserve"> </w:t>
-      </w:r>
       <w:r>
         <w:rPr>
           <w:rFonts w:eastAsiaTheme="minorEastAsia" w:cstheme="minorHAnsi"/>
@@ -3187,7 +3191,7 @@
 </file>
 
 <file path=word/endnotes.xml><?xml version="1.0" encoding="utf-8"?>
-<w:endnotes xmlns:wpc="http://schemas.microsoft.com/office/word/2010/wordprocessingCanvas" xmlns:cx="http://schemas.microsoft.com/office/drawing/2014/chartex" xmlns:cx1="http://schemas.microsoft.com/office/drawing/2015/9/8/chartex" xmlns:cx2="http://schemas.microsoft.com/office/drawing/2015/10/21/chartex" xmlns:cx3="http://schemas.microsoft.com/office/drawing/2016/5/9/chartex" xmlns:cx4="http://schemas.microsoft.com/office/drawing/2016/5/10/chartex" xmlns:cx5="http://schemas.microsoft.com/office/drawing/2016/5/11/chartex" xmlns:cx6="http://schemas.microsoft.com/office/drawing/2016/5/12/chartex" xmlns:cx7="http://schemas.microsoft.com/office/drawing/2016/5/13/chartex" xmlns:cx8="http://schemas.microsoft.com/office/drawing/2016/5/14/chartex" xmlns:mc="http://schemas.openxmlformats.org/markup-compatibility/2006" xmlns:aink="http://schemas.microsoft.com/office/drawing/2016/ink" xmlns:am3d="http://schemas.microsoft.com/office/drawing/2017/model3d" xmlns:o="urn:schemas-microsoft-com:office:office" xmlns:r="http://schemas.openxmlformats.org/officeDocument/2006/relationships" xmlns:m="http://schemas.openxmlformats.org/officeDocument/2006/math" xmlns:v="urn:schemas-microsoft-com:vml" xmlns:wp14="http://schemas.microsoft.com/office/word/2010/wordprocessingDrawing" xmlns:wp="http://schemas.openxmlformats.org/drawingml/2006/wordprocessingDrawing" xmlns:w10="urn:schemas-microsoft-com:office:word" xmlns:w="http://schemas.openxmlformats.org/wordprocessingml/2006/main" xmlns:w14="http://schemas.microsoft.com/office/word/2010/wordml" xmlns:w15="http://schemas.microsoft.com/office/word/2012/wordml" xmlns:w16cid="http://schemas.microsoft.com/office/word/2016/wordml/cid" xmlns:w16se="http://schemas.microsoft.com/office/word/2015/wordml/symex" xmlns:wpg="http://schemas.microsoft.com/office/word/2010/wordprocessingGroup" xmlns:wpi="http://schemas.microsoft.com/office/word/2010/wordprocessingInk" xmlns:wne="http://schemas.microsoft.com/office/word/2006/wordml" xmlns:wps="http://schemas.microsoft.com/office/word/2010/wordprocessingShape" mc:Ignorable="w14 w15 w16se w16cid wp14">
+<w:endnotes xmlns:wpc="http://schemas.microsoft.com/office/word/2010/wordprocessingCanvas" xmlns:cx="http://schemas.microsoft.com/office/drawing/2014/chartex" xmlns:cx1="http://schemas.microsoft.com/office/drawing/2015/9/8/chartex" xmlns:cx2="http://schemas.microsoft.com/office/drawing/2015/10/21/chartex" xmlns:cx3="http://schemas.microsoft.com/office/drawing/2016/5/9/chartex" xmlns:cx4="http://schemas.microsoft.com/office/drawing/2016/5/10/chartex" xmlns:cx5="http://schemas.microsoft.com/office/drawing/2016/5/11/chartex" xmlns:cx6="http://schemas.microsoft.com/office/drawing/2016/5/12/chartex" xmlns:cx7="http://schemas.microsoft.com/office/drawing/2016/5/13/chartex" xmlns:cx8="http://schemas.microsoft.com/office/drawing/2016/5/14/chartex" xmlns:mc="http://schemas.openxmlformats.org/markup-compatibility/2006" xmlns:aink="http://schemas.microsoft.com/office/drawing/2016/ink" xmlns:am3d="http://schemas.microsoft.com/office/drawing/2017/model3d" xmlns:o="urn:schemas-microsoft-com:office:office" xmlns:r="http://schemas.openxmlformats.org/officeDocument/2006/relationships" xmlns:m="http://schemas.openxmlformats.org/officeDocument/2006/math" xmlns:v="urn:schemas-microsoft-com:vml" xmlns:wp14="http://schemas.microsoft.com/office/word/2010/wordprocessingDrawing" xmlns:wp="http://schemas.openxmlformats.org/drawingml/2006/wordprocessingDrawing" xmlns:w10="urn:schemas-microsoft-com:office:word" xmlns:w="http://schemas.openxmlformats.org/wordprocessingml/2006/main" xmlns:w14="http://schemas.microsoft.com/office/word/2010/wordml" xmlns:w15="http://schemas.microsoft.com/office/word/2012/wordml" xmlns:w16cex="http://schemas.microsoft.com/office/word/2018/wordml/cex" xmlns:w16cid="http://schemas.microsoft.com/office/word/2016/wordml/cid" xmlns:w16="http://schemas.microsoft.com/office/word/2018/wordml" xmlns:w16se="http://schemas.microsoft.com/office/word/2015/wordml/symex" xmlns:wpg="http://schemas.microsoft.com/office/word/2010/wordprocessingGroup" xmlns:wpi="http://schemas.microsoft.com/office/word/2010/wordprocessingInk" xmlns:wne="http://schemas.microsoft.com/office/word/2006/wordml" xmlns:wps="http://schemas.microsoft.com/office/word/2010/wordprocessingShape" mc:Ignorable="w14 w15 w16se w16cid w16 w16cex wp14">
   <w:endnote w:type="separator" w:id="-1">
     <w:p>
       <w:pPr>
@@ -3212,7 +3216,7 @@
 </file>
 
 <file path=word/footer1.xml><?xml version="1.0" encoding="utf-8"?>
-<w:ftr xmlns:wpc="http://schemas.microsoft.com/office/word/2010/wordprocessingCanvas" xmlns:cx="http://schemas.microsoft.com/office/drawing/2014/chartex" xmlns:cx1="http://schemas.microsoft.com/office/drawing/2015/9/8/chartex" xmlns:cx2="http://schemas.microsoft.com/office/drawing/2015/10/21/chartex" xmlns:cx3="http://schemas.microsoft.com/office/drawing/2016/5/9/chartex" xmlns:cx4="http://schemas.microsoft.com/office/drawing/2016/5/10/chartex" xmlns:cx5="http://schemas.microsoft.com/office/drawing/2016/5/11/chartex" xmlns:cx6="http://schemas.microsoft.com/office/drawing/2016/5/12/chartex" xmlns:cx7="http://schemas.microsoft.com/office/drawing/2016/5/13/chartex" xmlns:cx8="http://schemas.microsoft.com/office/drawing/2016/5/14/chartex" xmlns:mc="http://schemas.openxmlformats.org/markup-compatibility/2006" xmlns:aink="http://schemas.microsoft.com/office/drawing/2016/ink" xmlns:am3d="http://schemas.microsoft.com/office/drawing/2017/model3d" xmlns:o="urn:schemas-microsoft-com:office:office" xmlns:r="http://schemas.openxmlformats.org/officeDocument/2006/relationships" xmlns:m="http://schemas.openxmlformats.org/officeDocument/2006/math" xmlns:v="urn:schemas-microsoft-com:vml" xmlns:wp14="http://schemas.microsoft.com/office/word/2010/wordprocessingDrawing" xmlns:wp="http://schemas.openxmlformats.org/drawingml/2006/wordprocessingDrawing" xmlns:w10="urn:schemas-microsoft-com:office:word" xmlns:w="http://schemas.openxmlformats.org/wordprocessingml/2006/main" xmlns:w14="http://schemas.microsoft.com/office/word/2010/wordml" xmlns:w15="http://schemas.microsoft.com/office/word/2012/wordml" xmlns:w16cid="http://schemas.microsoft.com/office/word/2016/wordml/cid" xmlns:w16se="http://schemas.microsoft.com/office/word/2015/wordml/symex" xmlns:wpg="http://schemas.microsoft.com/office/word/2010/wordprocessingGroup" xmlns:wpi="http://schemas.microsoft.com/office/word/2010/wordprocessingInk" xmlns:wne="http://schemas.microsoft.com/office/word/2006/wordml" xmlns:wps="http://schemas.microsoft.com/office/word/2010/wordprocessingShape" mc:Ignorable="w14 w15 w16se w16cid wp14">
+<w:ftr xmlns:wpc="http://schemas.microsoft.com/office/word/2010/wordprocessingCanvas" xmlns:cx="http://schemas.microsoft.com/office/drawing/2014/chartex" xmlns:cx1="http://schemas.microsoft.com/office/drawing/2015/9/8/chartex" xmlns:cx2="http://schemas.microsoft.com/office/drawing/2015/10/21/chartex" xmlns:cx3="http://schemas.microsoft.com/office/drawing/2016/5/9/chartex" xmlns:cx4="http://schemas.microsoft.com/office/drawing/2016/5/10/chartex" xmlns:cx5="http://schemas.microsoft.com/office/drawing/2016/5/11/chartex" xmlns:cx6="http://schemas.microsoft.com/office/drawing/2016/5/12/chartex" xmlns:cx7="http://schemas.microsoft.com/office/drawing/2016/5/13/chartex" xmlns:cx8="http://schemas.microsoft.com/office/drawing/2016/5/14/chartex" xmlns:mc="http://schemas.openxmlformats.org/markup-compatibility/2006" xmlns:aink="http://schemas.microsoft.com/office/drawing/2016/ink" xmlns:am3d="http://schemas.microsoft.com/office/drawing/2017/model3d" xmlns:o="urn:schemas-microsoft-com:office:office" xmlns:r="http://schemas.openxmlformats.org/officeDocument/2006/relationships" xmlns:m="http://schemas.openxmlformats.org/officeDocument/2006/math" xmlns:v="urn:schemas-microsoft-com:vml" xmlns:wp14="http://schemas.microsoft.com/office/word/2010/wordprocessingDrawing" xmlns:wp="http://schemas.openxmlformats.org/drawingml/2006/wordprocessingDrawing" xmlns:w10="urn:schemas-microsoft-com:office:word" xmlns:w="http://schemas.openxmlformats.org/wordprocessingml/2006/main" xmlns:w14="http://schemas.microsoft.com/office/word/2010/wordml" xmlns:w15="http://schemas.microsoft.com/office/word/2012/wordml" xmlns:w16cex="http://schemas.microsoft.com/office/word/2018/wordml/cex" xmlns:w16cid="http://schemas.microsoft.com/office/word/2016/wordml/cid" xmlns:w16="http://schemas.microsoft.com/office/word/2018/wordml" xmlns:w16se="http://schemas.microsoft.com/office/word/2015/wordml/symex" xmlns:wpg="http://schemas.microsoft.com/office/word/2010/wordprocessingGroup" xmlns:wpi="http://schemas.microsoft.com/office/word/2010/wordprocessingInk" xmlns:wne="http://schemas.microsoft.com/office/word/2006/wordml" xmlns:wps="http://schemas.microsoft.com/office/word/2010/wordprocessingShape" mc:Ignorable="w14 w15 w16se w16cid w16 w16cex wp14">
   <w:p>
     <w:pPr>
       <w:pStyle w:val="Footer"/>
@@ -3272,7 +3276,7 @@
         <w:color w:val="7F7F7F" w:themeColor="text1" w:themeTint="80"/>
         <w:sz w:val="16"/>
       </w:rPr>
-      <w:t>4/14/2020</w:t>
+      <w:t>1/26/2021</w:t>
     </w:r>
     <w:r>
       <w:rPr>
@@ -3287,7 +3291,7 @@
 </file>
 
 <file path=word/footnotes.xml><?xml version="1.0" encoding="utf-8"?>
-<w:footnotes xmlns:wpc="http://schemas.microsoft.com/office/word/2010/wordprocessingCanvas" xmlns:cx="http://schemas.microsoft.com/office/drawing/2014/chartex" xmlns:cx1="http://schemas.microsoft.com/office/drawing/2015/9/8/chartex" xmlns:cx2="http://schemas.microsoft.com/office/drawing/2015/10/21/chartex" xmlns:cx3="http://schemas.microsoft.com/office/drawing/2016/5/9/chartex" xmlns:cx4="http://schemas.microsoft.com/office/drawing/2016/5/10/chartex" xmlns:cx5="http://schemas.microsoft.com/office/drawing/2016/5/11/chartex" xmlns:cx6="http://schemas.microsoft.com/office/drawing/2016/5/12/chartex" xmlns:cx7="http://schemas.microsoft.com/office/drawing/2016/5/13/chartex" xmlns:cx8="http://schemas.microsoft.com/office/drawing/2016/5/14/chartex" xmlns:mc="http://schemas.openxmlformats.org/markup-compatibility/2006" xmlns:aink="http://schemas.microsoft.com/office/drawing/2016/ink" xmlns:am3d="http://schemas.microsoft.com/office/drawing/2017/model3d" xmlns:o="urn:schemas-microsoft-com:office:office" xmlns:r="http://schemas.openxmlformats.org/officeDocument/2006/relationships" xmlns:m="http://schemas.openxmlformats.org/officeDocument/2006/math" xmlns:v="urn:schemas-microsoft-com:vml" xmlns:wp14="http://schemas.microsoft.com/office/word/2010/wordprocessingDrawing" xmlns:wp="http://schemas.openxmlformats.org/drawingml/2006/wordprocessingDrawing" xmlns:w10="urn:schemas-microsoft-com:office:word" xmlns:w="http://schemas.openxmlformats.org/wordprocessingml/2006/main" xmlns:w14="http://schemas.microsoft.com/office/word/2010/wordml" xmlns:w15="http://schemas.microsoft.com/office/word/2012/wordml" xmlns:w16cid="http://schemas.microsoft.com/office/word/2016/wordml/cid" xmlns:w16se="http://schemas.microsoft.com/office/word/2015/wordml/symex" xmlns:wpg="http://schemas.microsoft.com/office/word/2010/wordprocessingGroup" xmlns:wpi="http://schemas.microsoft.com/office/word/2010/wordprocessingInk" xmlns:wne="http://schemas.microsoft.com/office/word/2006/wordml" xmlns:wps="http://schemas.microsoft.com/office/word/2010/wordprocessingShape" mc:Ignorable="w14 w15 w16se w16cid wp14">
+<w:footnotes xmlns:wpc="http://schemas.microsoft.com/office/word/2010/wordprocessingCanvas" xmlns:cx="http://schemas.microsoft.com/office/drawing/2014/chartex" xmlns:cx1="http://schemas.microsoft.com/office/drawing/2015/9/8/chartex" xmlns:cx2="http://schemas.microsoft.com/office/drawing/2015/10/21/chartex" xmlns:cx3="http://schemas.microsoft.com/office/drawing/2016/5/9/chartex" xmlns:cx4="http://schemas.microsoft.com/office/drawing/2016/5/10/chartex" xmlns:cx5="http://schemas.microsoft.com/office/drawing/2016/5/11/chartex" xmlns:cx6="http://schemas.microsoft.com/office/drawing/2016/5/12/chartex" xmlns:cx7="http://schemas.microsoft.com/office/drawing/2016/5/13/chartex" xmlns:cx8="http://schemas.microsoft.com/office/drawing/2016/5/14/chartex" xmlns:mc="http://schemas.openxmlformats.org/markup-compatibility/2006" xmlns:aink="http://schemas.microsoft.com/office/drawing/2016/ink" xmlns:am3d="http://schemas.microsoft.com/office/drawing/2017/model3d" xmlns:o="urn:schemas-microsoft-com:office:office" xmlns:r="http://schemas.openxmlformats.org/officeDocument/2006/relationships" xmlns:m="http://schemas.openxmlformats.org/officeDocument/2006/math" xmlns:v="urn:schemas-microsoft-com:vml" xmlns:wp14="http://schemas.microsoft.com/office/word/2010/wordprocessingDrawing" xmlns:wp="http://schemas.openxmlformats.org/drawingml/2006/wordprocessingDrawing" xmlns:w10="urn:schemas-microsoft-com:office:word" xmlns:w="http://schemas.openxmlformats.org/wordprocessingml/2006/main" xmlns:w14="http://schemas.microsoft.com/office/word/2010/wordml" xmlns:w15="http://schemas.microsoft.com/office/word/2012/wordml" xmlns:w16cex="http://schemas.microsoft.com/office/word/2018/wordml/cex" xmlns:w16cid="http://schemas.microsoft.com/office/word/2016/wordml/cid" xmlns:w16="http://schemas.microsoft.com/office/word/2018/wordml" xmlns:w16se="http://schemas.microsoft.com/office/word/2015/wordml/symex" xmlns:wpg="http://schemas.microsoft.com/office/word/2010/wordprocessingGroup" xmlns:wpi="http://schemas.microsoft.com/office/word/2010/wordprocessingInk" xmlns:wne="http://schemas.microsoft.com/office/word/2006/wordml" xmlns:wps="http://schemas.microsoft.com/office/word/2010/wordprocessingShape" mc:Ignorable="w14 w15 w16se w16cid w16 w16cex wp14">
   <w:footnote w:type="separator" w:id="-1">
     <w:p>
       <w:pPr>
@@ -3312,7 +3316,7 @@
 </file>
 
 <file path=word/numbering.xml><?xml version="1.0" encoding="utf-8"?>
-<w:numbering xmlns:wpc="http://schemas.microsoft.com/office/word/2010/wordprocessingCanvas" xmlns:cx="http://schemas.microsoft.com/office/drawing/2014/chartex" xmlns:cx1="http://schemas.microsoft.com/office/drawing/2015/9/8/chartex" xmlns:cx2="http://schemas.microsoft.com/office/drawing/2015/10/21/chartex" xmlns:cx3="http://schemas.microsoft.com/office/drawing/2016/5/9/chartex" xmlns:cx4="http://schemas.microsoft.com/office/drawing/2016/5/10/chartex" xmlns:cx5="http://schemas.microsoft.com/office/drawing/2016/5/11/chartex" xmlns:cx6="http://schemas.microsoft.com/office/drawing/2016/5/12/chartex" xmlns:cx7="http://schemas.microsoft.com/office/drawing/2016/5/13/chartex" xmlns:cx8="http://schemas.microsoft.com/office/drawing/2016/5/14/chartex" xmlns:mc="http://schemas.openxmlformats.org/markup-compatibility/2006" xmlns:aink="http://schemas.microsoft.com/office/drawing/2016/ink" xmlns:am3d="http://schemas.microsoft.com/office/drawing/2017/model3d" xmlns:o="urn:schemas-microsoft-com:office:office" xmlns:r="http://schemas.openxmlformats.org/officeDocument/2006/relationships" xmlns:m="http://schemas.openxmlformats.org/officeDocument/2006/math" xmlns:v="urn:schemas-microsoft-com:vml" xmlns:wp14="http://schemas.microsoft.com/office/word/2010/wordprocessingDrawing" xmlns:wp="http://schemas.openxmlformats.org/drawingml/2006/wordprocessingDrawing" xmlns:w10="urn:schemas-microsoft-com:office:word" xmlns:w="http://schemas.openxmlformats.org/wordprocessingml/2006/main" xmlns:w14="http://schemas.microsoft.com/office/word/2010/wordml" xmlns:w15="http://schemas.microsoft.com/office/word/2012/wordml" xmlns:w16cid="http://schemas.microsoft.com/office/word/2016/wordml/cid" xmlns:w16se="http://schemas.microsoft.com/office/word/2015/wordml/symex" xmlns:wpg="http://schemas.microsoft.com/office/word/2010/wordprocessingGroup" xmlns:wpi="http://schemas.microsoft.com/office/word/2010/wordprocessingInk" xmlns:wne="http://schemas.microsoft.com/office/word/2006/wordml" xmlns:wps="http://schemas.microsoft.com/office/word/2010/wordprocessingShape" mc:Ignorable="w14 w15 w16se w16cid wp14">
+<w:numbering xmlns:wpc="http://schemas.microsoft.com/office/word/2010/wordprocessingCanvas" xmlns:cx="http://schemas.microsoft.com/office/drawing/2014/chartex" xmlns:cx1="http://schemas.microsoft.com/office/drawing/2015/9/8/chartex" xmlns:cx2="http://schemas.microsoft.com/office/drawing/2015/10/21/chartex" xmlns:cx3="http://schemas.microsoft.com/office/drawing/2016/5/9/chartex" xmlns:cx4="http://schemas.microsoft.com/office/drawing/2016/5/10/chartex" xmlns:cx5="http://schemas.microsoft.com/office/drawing/2016/5/11/chartex" xmlns:cx6="http://schemas.microsoft.com/office/drawing/2016/5/12/chartex" xmlns:cx7="http://schemas.microsoft.com/office/drawing/2016/5/13/chartex" xmlns:cx8="http://schemas.microsoft.com/office/drawing/2016/5/14/chartex" xmlns:mc="http://schemas.openxmlformats.org/markup-compatibility/2006" xmlns:aink="http://schemas.microsoft.com/office/drawing/2016/ink" xmlns:am3d="http://schemas.microsoft.com/office/drawing/2017/model3d" xmlns:o="urn:schemas-microsoft-com:office:office" xmlns:r="http://schemas.openxmlformats.org/officeDocument/2006/relationships" xmlns:m="http://schemas.openxmlformats.org/officeDocument/2006/math" xmlns:v="urn:schemas-microsoft-com:vml" xmlns:wp14="http://schemas.microsoft.com/office/word/2010/wordprocessingDrawing" xmlns:wp="http://schemas.openxmlformats.org/drawingml/2006/wordprocessingDrawing" xmlns:w10="urn:schemas-microsoft-com:office:word" xmlns:w="http://schemas.openxmlformats.org/wordprocessingml/2006/main" xmlns:w14="http://schemas.microsoft.com/office/word/2010/wordml" xmlns:w15="http://schemas.microsoft.com/office/word/2012/wordml" xmlns:w16cex="http://schemas.microsoft.com/office/word/2018/wordml/cex" xmlns:w16cid="http://schemas.microsoft.com/office/word/2016/wordml/cid" xmlns:w16="http://schemas.microsoft.com/office/word/2018/wordml" xmlns:w16se="http://schemas.microsoft.com/office/word/2015/wordml/symex" xmlns:wpg="http://schemas.microsoft.com/office/word/2010/wordprocessingGroup" xmlns:wpi="http://schemas.microsoft.com/office/word/2010/wordprocessingInk" xmlns:wne="http://schemas.microsoft.com/office/word/2006/wordml" xmlns:wps="http://schemas.microsoft.com/office/word/2010/wordprocessingShape" mc:Ignorable="w14 w15 w16se w16cid w16 w16cex wp14">
   <w:abstractNum w:abstractNumId="0" w15:restartNumberingAfterBreak="0">
     <w:nsid w:val="05B114DD"/>
     <w:multiLevelType w:val="hybridMultilevel"/>
@@ -3433,7 +3437,7 @@
 </file>
 
 <file path=word/styles.xml><?xml version="1.0" encoding="utf-8"?>
-<w:styles xmlns:mc="http://schemas.openxmlformats.org/markup-compatibility/2006" xmlns:r="http://schemas.openxmlformats.org/officeDocument/2006/relationships" xmlns:w="http://schemas.openxmlformats.org/wordprocessingml/2006/main" xmlns:w14="http://schemas.microsoft.com/office/word/2010/wordml" xmlns:w15="http://schemas.microsoft.com/office/word/2012/wordml" xmlns:w16cid="http://schemas.microsoft.com/office/word/2016/wordml/cid" xmlns:w16se="http://schemas.microsoft.com/office/word/2015/wordml/symex" mc:Ignorable="w14 w15 w16se w16cid">
+<w:styles xmlns:mc="http://schemas.openxmlformats.org/markup-compatibility/2006" xmlns:r="http://schemas.openxmlformats.org/officeDocument/2006/relationships" xmlns:w="http://schemas.openxmlformats.org/wordprocessingml/2006/main" xmlns:w14="http://schemas.microsoft.com/office/word/2010/wordml" xmlns:w15="http://schemas.microsoft.com/office/word/2012/wordml" xmlns:w16cex="http://schemas.microsoft.com/office/word/2018/wordml/cex" xmlns:w16cid="http://schemas.microsoft.com/office/word/2016/wordml/cid" xmlns:w16="http://schemas.microsoft.com/office/word/2018/wordml" xmlns:w16se="http://schemas.microsoft.com/office/word/2015/wordml/symex" mc:Ignorable="w14 w15 w16se w16cid w16 w16cex">
   <w:docDefaults>
     <w:rPrDefault>
       <w:rPr>

</xml_diff>